<commit_message>
Updated resumes and added different format resumes
</commit_message>
<xml_diff>
--- a/resume/resume.docx
+++ b/resume/resume.docx
@@ -500,82 +500,35 @@
         <w:t xml:space="preserve">to become a Debian Developer.</w:t>
       </w:r>
     </w:p>
+    <w:bookmarkStart w:id="38" w:name="activities-and-interests"/>
+    <w:p>
+      <w:pPr>
+        <w:pStyle w:val="Heading2"/>
+      </w:pPr>
+      <w:r>
+        <w:t xml:space="preserve">Activities and Interests</w:t>
+      </w:r>
+    </w:p>
+    <w:bookmarkEnd w:id="38"/>
     <w:p>
       <w:pPr>
         <w:pStyle w:val="DefinitionTerm"/>
       </w:pPr>
       <w:r>
-        <w:t xml:space="preserve">Misc</w:t>
-      </w:r>
-    </w:p>
-    <w:p>
-      <w:pPr>
-        <w:pStyle w:val="Compact"/>
-        <w:pStyle w:val="Definition"/>
-      </w:pPr>
-      <w:r>
-        <w:t xml:space="preserve">My various contribution to Open Source world can be seen in my</w:t>
-      </w:r>
-    </w:p>
-    <w:p>
-      <w:hyperlink r:id="rId38">
-        <w:r>
-          <w:rPr>
-            <w:rStyle w:val="Link"/>
-          </w:rPr>
-          <w:t xml:space="preserve">Ohloh account</w:t>
-        </w:r>
-      </w:hyperlink>
-      <w:r>
-        <w:t xml:space="preserve"> </w:t>
-      </w:r>
-      <w:r>
-        <w:t xml:space="preserve">and</w:t>
+        <w:t xml:space="preserve">Conferences</w:t>
+      </w:r>
+    </w:p>
+    <w:p>
+      <w:pPr>
+        <w:pStyle w:val="Definition"/>
+      </w:pPr>
+      <w:r>
+        <w:t xml:space="preserve">Organizer for</w:t>
       </w:r>
       <w:r>
         <w:t xml:space="preserve"> </w:t>
       </w:r>
       <w:hyperlink r:id="rId39">
-        <w:r>
-          <w:rPr>
-            <w:rStyle w:val="Link"/>
-          </w:rPr>
-          <w:t xml:space="preserve">Open Source report card</w:t>
-        </w:r>
-      </w:hyperlink>
-      <w:r>
-        <w:t xml:space="preserve">.</w:t>
-      </w:r>
-    </w:p>
-    <w:bookmarkStart w:id="40" w:name="activities-and-interests"/>
-    <w:p>
-      <w:pPr>
-        <w:pStyle w:val="Heading2"/>
-      </w:pPr>
-      <w:r>
-        <w:t xml:space="preserve">Activities and Interests</w:t>
-      </w:r>
-    </w:p>
-    <w:bookmarkEnd w:id="40"/>
-    <w:p>
-      <w:pPr>
-        <w:pStyle w:val="DefinitionTerm"/>
-      </w:pPr>
-      <w:r>
-        <w:t xml:space="preserve">Conferences</w:t>
-      </w:r>
-    </w:p>
-    <w:p>
-      <w:pPr>
-        <w:pStyle w:val="Definition"/>
-      </w:pPr>
-      <w:r>
-        <w:t xml:space="preserve">Organizer for</w:t>
-      </w:r>
-      <w:r>
-        <w:t xml:space="preserve"> </w:t>
-      </w:r>
-      <w:hyperlink r:id="rId41">
         <w:r>
           <w:rPr>
             <w:rStyle w:val="Link"/>
@@ -636,7 +589,7 @@
       <w:r>
         <w:t xml:space="preserve"> </w:t>
       </w:r>
-      <w:hyperlink r:id="rId42">
+      <w:hyperlink r:id="rId40">
         <w:r>
           <w:rPr>
             <w:rStyle w:val="Link"/>
@@ -669,7 +622,7 @@
       <w:r>
         <w:t xml:space="preserve"> </w:t>
       </w:r>
-      <w:hyperlink r:id="rId43">
+      <w:hyperlink r:id="rId41">
         <w:r>
           <w:rPr>
             <w:rStyle w:val="Link"/>
@@ -696,7 +649,7 @@
 <file path=word/numbering.xml><?xml version="1.0" encoding="utf-8"?>
 <w:numbering xmlns:w="http://schemas.openxmlformats.org/wordprocessingml/2006/main">
   <w:abstractNum w:abstractNumId="0">
-    <w:nsid w:val="b0e2bed9"/>
+    <w:nsid w:val="5b925d3e"/>
     <w:multiLevelType w:val="multilevel"/>
     <w:lvl w:ilvl="0">
       <w:numFmt w:val="bullet"/>
@@ -980,6 +933,14 @@
       <w:sz w:val="20"/>
       <w:szCs w:val="20"/>
     </w:rPr>
+  </w:style>
+  <w:style w:type="paragraph" w:styleId="FootnoteText">
+    <w:name w:val="Footnote Text"/>
+    <w:basedOn w:val="Normal"/>
+    <w:next w:val="FootnoteText"/>
+    <w:uiPriority w:val="9"/>
+    <w:unhideWhenUsed/>
+    <w:qFormat/>
   </w:style>
   <w:style w:type="character" w:default="1" w:styleId="DefaultParagraphFont">
     <w:name w:val="Default Paragraph Font"/>

</xml_diff>